<commit_message>
Docs und Diagramme wurden verändert
</commit_message>
<xml_diff>
--- a/src/additional_files/docs/Terminkalender M223_Alejandro_Shay.docx
+++ b/src/additional_files/docs/Terminkalender M223_Alejandro_Shay.docx
@@ -979,20 +979,17 @@
                 <w:noProof/>
                 <w:webHidden/>
               </w:rPr>
-            </w:r>
-            <w:r>
-              <w:rPr>
-                <w:noProof/>
-                <w:webHidden/>
-              </w:rPr>
               <w:fldChar w:fldCharType="separate"/>
             </w:r>
             <w:r>
               <w:rPr>
-                <w:noProof/>
-                <w:webHidden/>
-              </w:rPr>
-              <w:t>4</w:t>
+                <w:b/>
+                <w:bCs/>
+                <w:noProof/>
+                <w:webHidden/>
+                <w:lang w:val="de-DE"/>
+              </w:rPr>
+              <w:t>Fehler! Textmarke nicht definiert.</w:t>
             </w:r>
             <w:r>
               <w:rPr>
@@ -1495,26 +1492,10 @@
         <w:t>Generator,</w:t>
       </w:r>
       <w:r>
-        <w:t xml:space="preserve"> der eine 1024 </w:t>
-      </w:r>
-      <w:proofErr w:type="spellStart"/>
-      <w:r>
-        <w:t>bit</w:t>
-      </w:r>
-      <w:proofErr w:type="spellEnd"/>
-      <w:r>
-        <w:t xml:space="preserve"> Ke</w:t>
-      </w:r>
-      <w:r>
-        <w:t xml:space="preserve">y generieren konnte, doch man konnte nicht die </w:t>
-      </w:r>
-      <w:proofErr w:type="spellStart"/>
-      <w:r>
-        <w:t>bit</w:t>
-      </w:r>
-      <w:proofErr w:type="spellEnd"/>
-      <w:r>
-        <w:t xml:space="preserve"> Anzahl Unterstufen da es von einer Java </w:t>
+        <w:t xml:space="preserve"> der eine 1024 bit Ke</w:t>
+      </w:r>
+      <w:r>
+        <w:t xml:space="preserve">y generieren konnte, doch man konnte nicht die bit Anzahl Unterstufen da es von einer Java </w:t>
       </w:r>
       <w:r>
         <w:t>Library</w:t>
@@ -1523,15 +1504,21 @@
         <w:t xml:space="preserve"> </w:t>
       </w:r>
       <w:r>
-        <w:t xml:space="preserve">kommt und diese es nicht erlaubt unter 1024 </w:t>
-      </w:r>
-      <w:proofErr w:type="spellStart"/>
-      <w:r>
-        <w:t>bit</w:t>
-      </w:r>
-      <w:proofErr w:type="spellEnd"/>
-      <w:r>
-        <w:t xml:space="preserve"> zu gehen da dies unsicher ist.</w:t>
+        <w:t>kommt und diese es nicht erlaubt unter 1024 bit zu gehen da dies unsicher ist.</w:t>
+      </w:r>
+    </w:p>
+    <w:p>
+      <w:pPr>
+        <w:ind w:left="708"/>
+      </w:pPr>
+      <w:r>
+        <w:t xml:space="preserve">Wir haben am Ende des Projektes eine Datenbank noch </w:t>
+      </w:r>
+      <w:r>
+        <w:t>implementiert</w:t>
+      </w:r>
+      <w:r>
+        <w:t>.</w:t>
       </w:r>
     </w:p>
     <w:p>
@@ -1598,13 +1585,8 @@
         <w:t xml:space="preserve"> </w:t>
       </w:r>
       <w:r>
-        <w:t xml:space="preserve">heisst </w:t>
-      </w:r>
-      <w:proofErr w:type="spellStart"/>
-      <w:r>
-        <w:t>PrimeFaces</w:t>
-      </w:r>
-      <w:proofErr w:type="spellEnd"/>
+        <w:t>heisst PrimeFaces</w:t>
+      </w:r>
     </w:p>
     <w:p>
       <w:pPr>
@@ -1614,15 +1596,7 @@
         <w:t>Wir haben für d</w:t>
       </w:r>
       <w:r>
-        <w:t xml:space="preserve">as Klassendiagramm ein Plugin von </w:t>
-      </w:r>
-      <w:proofErr w:type="spellStart"/>
-      <w:r>
-        <w:t>JettBrains</w:t>
-      </w:r>
-      <w:proofErr w:type="spellEnd"/>
-      <w:r>
-        <w:t xml:space="preserve"> verwendet, dieses Plugin stellt alle Klassen dar und Ihre Verbindungen so wie Ihre Attribute etc.</w:t>
+        <w:t>as Klassendiagramm ein Plugin von JettBrains verwendet, dieses Plugin stellt alle Klassen dar und Ihre Verbindungen so wie Ihre Attribute etc.</w:t>
       </w:r>
     </w:p>
     <w:p>
@@ -1653,13 +1627,7 @@
         <w:rPr>
           <w:lang w:val="en-US"/>
         </w:rPr>
-        <w:t xml:space="preserve">GitHub Repository: </w:t>
-      </w:r>
-      <w:r>
-        <w:rPr>
-          <w:lang w:val="en-US"/>
-        </w:rPr>
-        <w:t>https://github.com/A1eeee/Terminkalender_M223_Alejandro_Shay.git</w:t>
+        <w:t>GitHub Repository: https://github.com/A1eeee/Terminkalender_M223_Alejandro_Shay.git</w:t>
       </w:r>
     </w:p>
     <w:p>
@@ -1712,7 +1680,6 @@
         </w:rPr>
       </w:pPr>
       <w:bookmarkStart w:id="4" w:name="_Toc135599243"/>
-      <w:proofErr w:type="spellStart"/>
       <w:r>
         <w:rPr>
           <w:rFonts w:ascii="Arial" w:hAnsi="Arial" w:cs="Arial"/>
@@ -1733,7 +1700,6 @@
         <w:t>m</w:t>
       </w:r>
       <w:bookmarkEnd w:id="4"/>
-      <w:proofErr w:type="spellEnd"/>
     </w:p>
     <w:p>
       <w:pPr>
@@ -1746,8 +1712,6 @@
           <w:lang w:val="en-US"/>
         </w:rPr>
       </w:pPr>
-      <w:bookmarkStart w:id="5" w:name="_Toc135599244"/>
-      <w:proofErr w:type="spellStart"/>
       <w:r>
         <w:rPr>
           <w:rFonts w:ascii="Arial" w:hAnsi="Arial" w:cs="Arial"/>
@@ -1755,12 +1719,15 @@
           <w:szCs w:val="28"/>
           <w:lang w:val="en-US"/>
         </w:rPr>
-        <w:t>Diagramm</w:t>
-      </w:r>
-      <w:bookmarkEnd w:id="5"/>
-      <w:proofErr w:type="spellEnd"/>
+        <w:t>Diagram</w:t>
+      </w:r>
     </w:p>
     <w:p>
+      <w:pPr>
+        <w:rPr>
+          <w:lang w:val="en-US"/>
+        </w:rPr>
+      </w:pPr>
       <w:r>
         <w:rPr>
           <w:lang w:val="en-US"/>
@@ -1770,12 +1737,13 @@
       <w:r>
         <w:rPr>
           <w:noProof/>
+          <w:lang w:val="en-US"/>
         </w:rPr>
         <w:drawing>
-          <wp:inline distT="0" distB="0" distL="0" distR="0" wp14:anchorId="4D139B86" wp14:editId="658AE07A">
-            <wp:extent cx="5334000" cy="7983360"/>
+          <wp:inline distT="0" distB="0" distL="0" distR="0" wp14:anchorId="255C66A3" wp14:editId="54F933EB">
+            <wp:extent cx="5760720" cy="7030085"/>
             <wp:effectExtent l="0" t="0" r="0" b="0"/>
-            <wp:docPr id="1329981642" name="Grafik 3" descr="Ein Bild, das Text, Screenshot, Diagramm enthält.&#10;&#10;Automatisch generierte Beschreibung"/>
+            <wp:docPr id="1958024941" name="Grafik 1" descr="Ein Bild, das Text, Screenshot, Diagramm enthält.&#10;&#10;Automatisch generierte Beschreibung"/>
             <wp:cNvGraphicFramePr>
               <a:graphicFrameLocks xmlns:a="http://schemas.openxmlformats.org/drawingml/2006/main" noChangeAspect="1"/>
             </wp:cNvGraphicFramePr>
@@ -1783,7 +1751,7 @@
               <a:graphicData uri="http://schemas.openxmlformats.org/drawingml/2006/picture">
                 <pic:pic xmlns:pic="http://schemas.openxmlformats.org/drawingml/2006/picture">
                   <pic:nvPicPr>
-                    <pic:cNvPr id="1329981642" name="Grafik 3" descr="Ein Bild, das Text, Screenshot, Diagramm enthält.&#10;&#10;Automatisch generierte Beschreibung"/>
+                    <pic:cNvPr id="1958024941" name="Grafik 1" descr="Ein Bild, das Text, Screenshot, Diagramm enthält.&#10;&#10;Automatisch generierte Beschreibung"/>
                     <pic:cNvPicPr>
                       <a:picLocks noChangeAspect="1" noChangeArrowheads="1"/>
                     </pic:cNvPicPr>
@@ -1804,7 +1772,7 @@
                   <pic:spPr bwMode="auto">
                     <a:xfrm>
                       <a:off x="0" y="0"/>
-                      <a:ext cx="5365704" cy="8030811"/>
+                      <a:ext cx="5760720" cy="7030085"/>
                     </a:xfrm>
                     <a:prstGeom prst="rect">
                       <a:avLst/>
@@ -1823,6 +1791,20 @@
     </w:p>
     <w:p>
       <w:pPr>
+        <w:rPr>
+          <w:lang w:val="en-US"/>
+        </w:rPr>
+      </w:pPr>
+      <w:r>
+        <w:rPr>
+          <w:lang w:val="en-US"/>
+        </w:rPr>
+        <w:br w:type="page"/>
+      </w:r>
+    </w:p>
+    <w:p/>
+    <w:p>
+      <w:pPr>
         <w:pStyle w:val="berschrift2"/>
         <w:ind w:firstLine="708"/>
         <w:rPr>
@@ -1831,17 +1813,16 @@
           <w:szCs w:val="28"/>
         </w:rPr>
       </w:pPr>
-      <w:bookmarkStart w:id="6" w:name="_Toc135599245"/>
+      <w:bookmarkStart w:id="5" w:name="_Toc135599245"/>
       <w:r>
         <w:rPr>
           <w:rFonts w:ascii="Arial" w:hAnsi="Arial" w:cs="Arial"/>
           <w:sz w:val="28"/>
           <w:szCs w:val="28"/>
         </w:rPr>
-        <w:lastRenderedPageBreak/>
         <w:t>Erklärung</w:t>
       </w:r>
-      <w:bookmarkEnd w:id="6"/>
+      <w:bookmarkEnd w:id="5"/>
     </w:p>
     <w:p>
       <w:pPr>
@@ -1873,7 +1854,7 @@
           <w:szCs w:val="40"/>
         </w:rPr>
       </w:pPr>
-      <w:bookmarkStart w:id="7" w:name="_Toc135599246"/>
+      <w:bookmarkStart w:id="6" w:name="_Toc135599246"/>
       <w:r>
         <w:rPr>
           <w:rFonts w:ascii="Arial" w:hAnsi="Arial" w:cs="Arial"/>
@@ -1883,7 +1864,7 @@
         <w:lastRenderedPageBreak/>
         <w:t>UML-Zustandsdiagramm</w:t>
       </w:r>
-      <w:bookmarkEnd w:id="7"/>
+      <w:bookmarkEnd w:id="6"/>
     </w:p>
     <w:p>
       <w:pPr>
@@ -1895,7 +1876,7 @@
           <w:szCs w:val="28"/>
         </w:rPr>
       </w:pPr>
-      <w:bookmarkStart w:id="8" w:name="_Toc135599247"/>
+      <w:bookmarkStart w:id="7" w:name="_Toc135599247"/>
       <w:r>
         <w:rPr>
           <w:rFonts w:ascii="Arial" w:hAnsi="Arial" w:cs="Arial"/>
@@ -1904,7 +1885,7 @@
         </w:rPr>
         <w:t>Diagramm</w:t>
       </w:r>
-      <w:bookmarkEnd w:id="8"/>
+      <w:bookmarkEnd w:id="7"/>
     </w:p>
     <w:p>
       <w:r>
@@ -1912,10 +1893,10 @@
           <w:noProof/>
         </w:rPr>
         <w:drawing>
-          <wp:inline distT="0" distB="0" distL="0" distR="0" wp14:anchorId="7EB2741B" wp14:editId="448C7793">
-            <wp:extent cx="6419850" cy="2952750"/>
+          <wp:inline distT="0" distB="0" distL="0" distR="0" wp14:anchorId="50B957F6" wp14:editId="2509DBD0">
+            <wp:extent cx="6131379" cy="2636520"/>
             <wp:effectExtent l="0" t="0" r="0" b="0"/>
-            <wp:docPr id="626838987" name="Grafik 4" descr="Ein Bild, das Text, Screenshot, Diagramm, Schwarzweiß enthält.&#10;&#10;Automatisch generierte Beschreibung"/>
+            <wp:docPr id="1814220524" name="Grafik 2" descr="Ein Bild, das Text, Screenshot, Diagramm, Schwarzweiß enthält.&#10;&#10;Automatisch generierte Beschreibung"/>
             <wp:cNvGraphicFramePr>
               <a:graphicFrameLocks xmlns:a="http://schemas.openxmlformats.org/drawingml/2006/main" noChangeAspect="1"/>
             </wp:cNvGraphicFramePr>
@@ -1923,7 +1904,7 @@
               <a:graphicData uri="http://schemas.openxmlformats.org/drawingml/2006/picture">
                 <pic:pic xmlns:pic="http://schemas.openxmlformats.org/drawingml/2006/picture">
                   <pic:nvPicPr>
-                    <pic:cNvPr id="626838987" name="Grafik 4" descr="Ein Bild, das Text, Screenshot, Diagramm, Schwarzweiß enthält.&#10;&#10;Automatisch generierte Beschreibung"/>
+                    <pic:cNvPr id="1814220524" name="Grafik 2" descr="Ein Bild, das Text, Screenshot, Diagramm, Schwarzweiß enthält.&#10;&#10;Automatisch generierte Beschreibung"/>
                     <pic:cNvPicPr>
                       <a:picLocks noChangeAspect="1" noChangeArrowheads="1"/>
                     </pic:cNvPicPr>
@@ -1944,7 +1925,7 @@
                   <pic:spPr bwMode="auto">
                     <a:xfrm>
                       <a:off x="0" y="0"/>
-                      <a:ext cx="6425245" cy="2955231"/>
+                      <a:ext cx="6134499" cy="2637862"/>
                     </a:xfrm>
                     <a:prstGeom prst="rect">
                       <a:avLst/>
@@ -1971,7 +1952,7 @@
           <w:szCs w:val="28"/>
         </w:rPr>
       </w:pPr>
-      <w:bookmarkStart w:id="9" w:name="_Toc135599248"/>
+      <w:bookmarkStart w:id="8" w:name="_Toc135599248"/>
       <w:r>
         <w:rPr>
           <w:rFonts w:ascii="Arial" w:hAnsi="Arial" w:cs="Arial"/>
@@ -1980,7 +1961,7 @@
         </w:rPr>
         <w:t>Erklärung</w:t>
       </w:r>
-      <w:bookmarkEnd w:id="9"/>
+      <w:bookmarkEnd w:id="8"/>
     </w:p>
     <w:p>
       <w:pPr>
@@ -1990,15 +1971,7 @@
         <w:t xml:space="preserve">Wir haben </w:t>
       </w:r>
       <w:r>
-        <w:t xml:space="preserve">auf der Website </w:t>
-      </w:r>
-      <w:proofErr w:type="spellStart"/>
-      <w:r>
-        <w:t>Lucidcharts</w:t>
-      </w:r>
-      <w:proofErr w:type="spellEnd"/>
-      <w:r>
-        <w:t xml:space="preserve"> ein UML-Zustandsdiagramm erstellt und </w:t>
+        <w:t xml:space="preserve">auf der Website Lucidcharts ein UML-Zustandsdiagramm erstellt und </w:t>
       </w:r>
       <w:r>
         <w:t>durch</w:t>
@@ -2007,13 +1980,8 @@
         <w:t xml:space="preserve"> die Informi</w:t>
       </w:r>
       <w:r>
-        <w:t xml:space="preserve">erung im Internet konnten wir durch das Verständnis, das wir Online gesammelt haben, ein Zustandsdiagramm erstellen was unsere Verbindungen von unseren </w:t>
-      </w:r>
-      <w:proofErr w:type="spellStart"/>
-      <w:r>
-        <w:t>xhtml</w:t>
-      </w:r>
-      <w:proofErr w:type="spellEnd"/>
+        <w:t>erung im Internet konnten wir durch das Verständnis, das wir Online gesammelt haben, ein Zustandsdiagramm erstellen was unsere Verbindungen von unseren xhtml</w:t>
+      </w:r>
       <w:r>
         <w:t xml:space="preserve"> </w:t>
       </w:r>
@@ -2043,7 +2011,7 @@
           <w:szCs w:val="40"/>
         </w:rPr>
       </w:pPr>
-      <w:bookmarkStart w:id="10" w:name="_Toc135599249"/>
+      <w:bookmarkStart w:id="9" w:name="_Toc135599249"/>
       <w:r>
         <w:rPr>
           <w:rFonts w:ascii="Arial" w:hAnsi="Arial" w:cs="Arial"/>
@@ -2053,7 +2021,7 @@
         <w:lastRenderedPageBreak/>
         <w:t>Zusammenfassung</w:t>
       </w:r>
-      <w:bookmarkEnd w:id="10"/>
+      <w:bookmarkEnd w:id="9"/>
     </w:p>
     <w:p>
       <w:r>
@@ -2084,15 +2052,7 @@
         <w:t xml:space="preserve">Bean Klassen </w:t>
       </w:r>
       <w:r>
-        <w:t xml:space="preserve">Daten Speichern von </w:t>
-      </w:r>
-      <w:proofErr w:type="spellStart"/>
-      <w:r>
-        <w:t>xhtml</w:t>
-      </w:r>
-      <w:proofErr w:type="spellEnd"/>
-      <w:r>
-        <w:t xml:space="preserve"> File und wie sie, sie </w:t>
+        <w:t xml:space="preserve">Daten Speichern von xhtml File und wie sie, sie </w:t>
       </w:r>
       <w:r>
         <w:t>weitergeben</w:t>
@@ -2118,15 +2078,7 @@
         <w:t xml:space="preserve"> wie man </w:t>
       </w:r>
       <w:r>
-        <w:t xml:space="preserve">ein Java Project aus </w:t>
-      </w:r>
-      <w:proofErr w:type="spellStart"/>
-      <w:r>
-        <w:t>IntelliJ</w:t>
-      </w:r>
-      <w:proofErr w:type="spellEnd"/>
-      <w:r>
-        <w:t xml:space="preserve"> mit GitHub verknüpft und somit </w:t>
+        <w:t xml:space="preserve">ein Java Project aus IntelliJ mit GitHub verknüpft und somit </w:t>
       </w:r>
       <w:r>
         <w:t>bring</w:t>
@@ -2135,7 +2087,10 @@
         <w:t>t</w:t>
       </w:r>
       <w:r>
-        <w:t xml:space="preserve"> uns das auch sehr viel Vorteile.</w:t>
+        <w:t xml:space="preserve"> uns das auch sehr viel Vorteile</w:t>
+      </w:r>
+      <w:r>
+        <w:t>, zudem haben wir noch gelernt wie man für Java also auch für die IDE eine Db implementiert und wie man mit der Arbeiten kann.</w:t>
       </w:r>
     </w:p>
     <w:sectPr>
@@ -2527,7 +2482,7 @@
       <w:rPr>
         <w:noProof/>
       </w:rPr>
-      <w:t>22.05.2023</w:t>
+      <w:t>23.05.2023</w:t>
     </w:r>
     <w:r>
       <w:fldChar w:fldCharType="end"/>
@@ -3335,6 +3290,7 @@
     <w:rsid w:val="000554AC"/>
     <w:rsid w:val="0043477C"/>
     <w:rsid w:val="007C5655"/>
+    <w:rsid w:val="00C05850"/>
   </w:rsids>
   <m:mathPr>
     <m:mathFont m:val="Cambria Math"/>
@@ -4112,23 +4068,6 @@
 </file>
 
 <file path=customXml/item2.xml><?xml version="1.0" encoding="utf-8"?>
-<p:properties xmlns:p="http://schemas.microsoft.com/office/2006/metadata/properties" xmlns:xsi="http://www.w3.org/2001/XMLSchema-instance" xmlns:pc="http://schemas.microsoft.com/office/infopath/2007/PartnerControls">
-  <documentManagement>
-    <_activity xmlns="336cc466-0126-4b64-ace8-edb3d2fabf54" xsi:nil="true"/>
-  </documentManagement>
-</p:properties>
-</file>
-
-<file path=customXml/item3.xml><?xml version="1.0" encoding="utf-8"?>
-<?mso-contentType ?>
-<FormTemplates xmlns="http://schemas.microsoft.com/sharepoint/v3/contenttype/forms">
-  <Display>DocumentLibraryForm</Display>
-  <Edit>DocumentLibraryForm</Edit>
-  <New>DocumentLibraryForm</New>
-</FormTemplates>
-</file>
-
-<file path=customXml/item4.xml><?xml version="1.0" encoding="utf-8"?>
 <ct:contentTypeSchema xmlns:ct="http://schemas.microsoft.com/office/2006/metadata/contentType" xmlns:ma="http://schemas.microsoft.com/office/2006/metadata/properties/metaAttributes" ct:_="" ma:_="" ma:contentTypeName="Document" ma:contentTypeID="0x0101009BD8187FA4EDE145B25145029C7B8CE1" ma:contentTypeVersion="14" ma:contentTypeDescription="Create a new document." ma:contentTypeScope="" ma:versionID="8348c07b32fcc856ed332a55ec83f49f">
   <xsd:schema xmlns:xsd="http://www.w3.org/2001/XMLSchema" xmlns:xs="http://www.w3.org/2001/XMLSchema" xmlns:p="http://schemas.microsoft.com/office/2006/metadata/properties" xmlns:ns3="336cc466-0126-4b64-ace8-edb3d2fabf54" xmlns:ns4="126208c1-e714-4838-8057-4223185e782b" targetNamespace="http://schemas.microsoft.com/office/2006/metadata/properties" ma:root="true" ma:fieldsID="e1164b06879c0ed51d451b402feb4c4a" ns3:_="" ns4:_="">
     <xsd:import namespace="336cc466-0126-4b64-ace8-edb3d2fabf54"/>
@@ -4357,6 +4296,23 @@
 </ct:contentTypeSchema>
 </file>
 
+<file path=customXml/item3.xml><?xml version="1.0" encoding="utf-8"?>
+<?mso-contentType ?>
+<FormTemplates xmlns="http://schemas.microsoft.com/sharepoint/v3/contenttype/forms">
+  <Display>DocumentLibraryForm</Display>
+  <Edit>DocumentLibraryForm</Edit>
+  <New>DocumentLibraryForm</New>
+</FormTemplates>
+</file>
+
+<file path=customXml/item4.xml><?xml version="1.0" encoding="utf-8"?>
+<p:properties xmlns:p="http://schemas.microsoft.com/office/2006/metadata/properties" xmlns:xsi="http://www.w3.org/2001/XMLSchema-instance" xmlns:pc="http://schemas.microsoft.com/office/infopath/2007/PartnerControls">
+  <documentManagement>
+    <_activity xmlns="336cc466-0126-4b64-ace8-edb3d2fabf54" xsi:nil="true"/>
+  </documentManagement>
+</p:properties>
+</file>
+
 <file path=customXml/item5.xml><?xml version="1.0" encoding="utf-8"?>
 <b:Sources xmlns:b="http://schemas.openxmlformats.org/officeDocument/2006/bibliography" xmlns="http://schemas.openxmlformats.org/officeDocument/2006/bibliography" SelectedStyle="\APASixthEditionOfficeOnline.xsl" StyleName="APA" Version="6"/>
 </file>
@@ -4370,24 +4326,6 @@
 </file>
 
 <file path=customXml/itemProps2.xml><?xml version="1.0" encoding="utf-8"?>
-<ds:datastoreItem xmlns:ds="http://schemas.openxmlformats.org/officeDocument/2006/customXml" ds:itemID="{E9865512-6150-475B-89EC-793FD664CB34}">
-  <ds:schemaRefs>
-    <ds:schemaRef ds:uri="http://schemas.microsoft.com/office/2006/metadata/properties"/>
-    <ds:schemaRef ds:uri="http://schemas.microsoft.com/office/infopath/2007/PartnerControls"/>
-    <ds:schemaRef ds:uri="336cc466-0126-4b64-ace8-edb3d2fabf54"/>
-  </ds:schemaRefs>
-</ds:datastoreItem>
-</file>
-
-<file path=customXml/itemProps3.xml><?xml version="1.0" encoding="utf-8"?>
-<ds:datastoreItem xmlns:ds="http://schemas.openxmlformats.org/officeDocument/2006/customXml" ds:itemID="{C7F240B7-C58A-4ADB-A33F-6DAFA81E4590}">
-  <ds:schemaRefs>
-    <ds:schemaRef ds:uri="http://schemas.microsoft.com/sharepoint/v3/contenttype/forms"/>
-  </ds:schemaRefs>
-</ds:datastoreItem>
-</file>
-
-<file path=customXml/itemProps4.xml><?xml version="1.0" encoding="utf-8"?>
 <ds:datastoreItem xmlns:ds="http://schemas.openxmlformats.org/officeDocument/2006/customXml" ds:itemID="{042015FE-B1C7-40A4-9791-976F33DDB442}">
   <ds:schemaRefs>
     <ds:schemaRef ds:uri="http://schemas.microsoft.com/office/2006/metadata/contentType"/>
@@ -4406,6 +4344,24 @@
 </ds:datastoreItem>
 </file>
 
+<file path=customXml/itemProps3.xml><?xml version="1.0" encoding="utf-8"?>
+<ds:datastoreItem xmlns:ds="http://schemas.openxmlformats.org/officeDocument/2006/customXml" ds:itemID="{C7F240B7-C58A-4ADB-A33F-6DAFA81E4590}">
+  <ds:schemaRefs>
+    <ds:schemaRef ds:uri="http://schemas.microsoft.com/sharepoint/v3/contenttype/forms"/>
+  </ds:schemaRefs>
+</ds:datastoreItem>
+</file>
+
+<file path=customXml/itemProps4.xml><?xml version="1.0" encoding="utf-8"?>
+<ds:datastoreItem xmlns:ds="http://schemas.openxmlformats.org/officeDocument/2006/customXml" ds:itemID="{E9865512-6150-475B-89EC-793FD664CB34}">
+  <ds:schemaRefs>
+    <ds:schemaRef ds:uri="http://schemas.microsoft.com/office/2006/metadata/properties"/>
+    <ds:schemaRef ds:uri="http://schemas.microsoft.com/office/infopath/2007/PartnerControls"/>
+    <ds:schemaRef ds:uri="336cc466-0126-4b64-ace8-edb3d2fabf54"/>
+  </ds:schemaRefs>
+</ds:datastoreItem>
+</file>
+
 <file path=customXml/itemProps5.xml><?xml version="1.0" encoding="utf-8"?>
 <ds:datastoreItem xmlns:ds="http://schemas.openxmlformats.org/officeDocument/2006/customXml" ds:itemID="{51147EC9-44D0-4F6E-B054-8AF3D709E3CD}">
   <ds:schemaRefs>

</xml_diff>